<commit_message>
Fixed defect #21. Grammar in the file: SSU_ContactingSupport.docx
</commit_message>
<xml_diff>
--- a/documentation/__to_submit/development/SSU/SSU_ContactingSupport.docx
+++ b/documentation/__to_submit/development/SSU/SSU_ContactingSupport.docx
@@ -1,6 +1,6 @@
 
 <file path=word/document.xml><?xml version="1.0" encoding="utf-8"?>
-<w:document xmlns:wpc="http://schemas.microsoft.com/office/word/2010/wordprocessingCanvas" xmlns:cx="http://schemas.microsoft.com/office/drawing/2014/chartex" xmlns:cx1="http://schemas.microsoft.com/office/drawing/2015/9/8/chartex" xmlns:cx2="http://schemas.microsoft.com/office/drawing/2015/10/21/chartex" xmlns:cx3="http://schemas.microsoft.com/office/drawing/2016/5/9/chartex" xmlns:cx4="http://schemas.microsoft.com/office/drawing/2016/5/10/chartex" xmlns:cx5="http://schemas.microsoft.com/office/drawing/2016/5/11/chartex" xmlns:cx6="http://schemas.microsoft.com/office/drawing/2016/5/12/chartex" xmlns:cx7="http://schemas.microsoft.com/office/drawing/2016/5/13/chartex" xmlns:cx8="http://schemas.microsoft.com/office/drawing/2016/5/14/chartex" xmlns:mc="http://schemas.openxmlformats.org/markup-compatibility/2006" xmlns:aink="http://schemas.microsoft.com/office/drawing/2016/ink" xmlns:am3d="http://schemas.microsoft.com/office/drawing/2017/model3d" xmlns:o="urn:schemas-microsoft-com:office:office" xmlns:oel="http://schemas.microsoft.com/office/2019/extlst" xmlns:r="http://schemas.openxmlformats.org/officeDocument/2006/relationships" xmlns:m="http://schemas.openxmlformats.org/officeDocument/2006/math" xmlns:v="urn:schemas-microsoft-com:vml" xmlns:wp14="http://schemas.microsoft.com/office/word/2010/wordprocessingDrawing" xmlns:wp="http://schemas.openxmlformats.org/drawingml/2006/wordprocessingDrawing" xmlns:w10="urn:schemas-microsoft-com:office:word" xmlns:w="http://schemas.openxmlformats.org/wordprocessingml/2006/main" xmlns:w14="http://schemas.microsoft.com/office/word/2010/wordml" xmlns:w15="http://schemas.microsoft.com/office/word/2012/wordml" xmlns:w16cex="http://schemas.microsoft.com/office/word/2018/wordml/cex" xmlns:w16cid="http://schemas.microsoft.com/office/word/2016/wordml/cid" xmlns:w16="http://schemas.microsoft.com/office/word/2018/wordml" xmlns:w16sdtdh="http://schemas.microsoft.com/office/word/2020/wordml/sdtdatahash" xmlns:w16se="http://schemas.microsoft.com/office/word/2015/wordml/symex" xmlns:wpg="http://schemas.microsoft.com/office/word/2010/wordprocessingGroup" xmlns:wpi="http://schemas.microsoft.com/office/word/2010/wordprocessingInk" xmlns:wne="http://schemas.microsoft.com/office/word/2006/wordml" xmlns:wps="http://schemas.microsoft.com/office/word/2010/wordprocessingShape" mc:Ignorable="w14 w15 w16se w16cid w16 w16cex w16sdtdh wp14">
+<w:document xmlns:wpc="http://schemas.microsoft.com/office/word/2010/wordprocessingCanvas" xmlns:cx="http://schemas.microsoft.com/office/drawing/2014/chartex" xmlns:cx1="http://schemas.microsoft.com/office/drawing/2015/9/8/chartex" xmlns:cx2="http://schemas.microsoft.com/office/drawing/2015/10/21/chartex" xmlns:cx3="http://schemas.microsoft.com/office/drawing/2016/5/9/chartex" xmlns:cx4="http://schemas.microsoft.com/office/drawing/2016/5/10/chartex" xmlns:cx5="http://schemas.microsoft.com/office/drawing/2016/5/11/chartex" xmlns:cx6="http://schemas.microsoft.com/office/drawing/2016/5/12/chartex" xmlns:cx7="http://schemas.microsoft.com/office/drawing/2016/5/13/chartex" xmlns:cx8="http://schemas.microsoft.com/office/drawing/2016/5/14/chartex" xmlns:mc="http://schemas.openxmlformats.org/markup-compatibility/2006" xmlns:aink="http://schemas.microsoft.com/office/drawing/2016/ink" xmlns:am3d="http://schemas.microsoft.com/office/drawing/2017/model3d" xmlns:o="urn:schemas-microsoft-com:office:office" xmlns:oel="http://schemas.microsoft.com/office/2019/extlst" xmlns:r="http://schemas.openxmlformats.org/officeDocument/2006/relationships" xmlns:m="http://schemas.openxmlformats.org/officeDocument/2006/math" xmlns:v="urn:schemas-microsoft-com:vml" xmlns:wp14="http://schemas.microsoft.com/office/word/2010/wordprocessingDrawing" xmlns:wp="http://schemas.openxmlformats.org/drawingml/2006/wordprocessingDrawing" xmlns:w10="urn:schemas-microsoft-com:office:word" xmlns:w="http://schemas.openxmlformats.org/wordprocessingml/2006/main" xmlns:w14="http://schemas.microsoft.com/office/word/2010/wordml" xmlns:w15="http://schemas.microsoft.com/office/word/2012/wordml" xmlns:w16cex="http://schemas.microsoft.com/office/word/2018/wordml/cex" xmlns:w16cid="http://schemas.microsoft.com/office/word/2016/wordml/cid" xmlns:w16="http://schemas.microsoft.com/office/word/2018/wordml" xmlns:w16du="http://schemas.microsoft.com/office/word/2023/wordml/word16du" xmlns:w16sdtdh="http://schemas.microsoft.com/office/word/2020/wordml/sdtdatahash" xmlns:w16se="http://schemas.microsoft.com/office/word/2015/wordml/symex" xmlns:wpg="http://schemas.microsoft.com/office/word/2010/wordprocessingGroup" xmlns:wpi="http://schemas.microsoft.com/office/word/2010/wordprocessingInk" xmlns:wne="http://schemas.microsoft.com/office/word/2006/wordml" xmlns:wps="http://schemas.microsoft.com/office/word/2010/wordprocessingShape" mc:Ignorable="w14 w15 w16se w16cid w16 w16cex w16sdtdh wp14">
   <w:body>
     <w:p>
       <w:pPr>
@@ -3402,7 +3402,14 @@
           <w:sz w:val="28"/>
           <w:szCs w:val="28"/>
         </w:rPr>
-        <w:t>User, by clicking on the Contact button in the menu, opens the contact page of the website.</w:t>
+        <w:t>The u</w:t>
+      </w:r>
+      <w:r>
+        <w:rPr>
+          <w:sz w:val="28"/>
+          <w:szCs w:val="28"/>
+        </w:rPr>
+        <w:t>ser, by clicking on the Contact button in the menu, opens the contact page of the website.</w:t>
       </w:r>
     </w:p>
     <w:p>
@@ -3420,7 +3427,21 @@
           <w:sz w:val="28"/>
           <w:szCs w:val="28"/>
         </w:rPr>
-        <w:t xml:space="preserve">When the form is shown, he inputs all the required information (name, email </w:t>
+        <w:t xml:space="preserve">When the form is shown, </w:t>
+      </w:r>
+      <w:r>
+        <w:rPr>
+          <w:sz w:val="28"/>
+          <w:szCs w:val="28"/>
+        </w:rPr>
+        <w:t>they</w:t>
+      </w:r>
+      <w:r>
+        <w:rPr>
+          <w:sz w:val="28"/>
+          <w:szCs w:val="28"/>
+        </w:rPr>
+        <w:t xml:space="preserve"> input all the required information (name, email </w:t>
       </w:r>
       <w:r>
         <w:rPr>
@@ -3981,7 +4002,7 @@
 </file>
 
 <file path=word/endnotes.xml><?xml version="1.0" encoding="utf-8"?>
-<w:endnotes xmlns:wpc="http://schemas.microsoft.com/office/word/2010/wordprocessingCanvas" xmlns:cx="http://schemas.microsoft.com/office/drawing/2014/chartex" xmlns:cx1="http://schemas.microsoft.com/office/drawing/2015/9/8/chartex" xmlns:cx2="http://schemas.microsoft.com/office/drawing/2015/10/21/chartex" xmlns:cx3="http://schemas.microsoft.com/office/drawing/2016/5/9/chartex" xmlns:cx4="http://schemas.microsoft.com/office/drawing/2016/5/10/chartex" xmlns:cx5="http://schemas.microsoft.com/office/drawing/2016/5/11/chartex" xmlns:cx6="http://schemas.microsoft.com/office/drawing/2016/5/12/chartex" xmlns:cx7="http://schemas.microsoft.com/office/drawing/2016/5/13/chartex" xmlns:cx8="http://schemas.microsoft.com/office/drawing/2016/5/14/chartex" xmlns:mc="http://schemas.openxmlformats.org/markup-compatibility/2006" xmlns:aink="http://schemas.microsoft.com/office/drawing/2016/ink" xmlns:am3d="http://schemas.microsoft.com/office/drawing/2017/model3d" xmlns:o="urn:schemas-microsoft-com:office:office" xmlns:oel="http://schemas.microsoft.com/office/2019/extlst" xmlns:r="http://schemas.openxmlformats.org/officeDocument/2006/relationships" xmlns:m="http://schemas.openxmlformats.org/officeDocument/2006/math" xmlns:v="urn:schemas-microsoft-com:vml" xmlns:wp14="http://schemas.microsoft.com/office/word/2010/wordprocessingDrawing" xmlns:wp="http://schemas.openxmlformats.org/drawingml/2006/wordprocessingDrawing" xmlns:w10="urn:schemas-microsoft-com:office:word" xmlns:w="http://schemas.openxmlformats.org/wordprocessingml/2006/main" xmlns:w14="http://schemas.microsoft.com/office/word/2010/wordml" xmlns:w15="http://schemas.microsoft.com/office/word/2012/wordml" xmlns:w16cex="http://schemas.microsoft.com/office/word/2018/wordml/cex" xmlns:w16cid="http://schemas.microsoft.com/office/word/2016/wordml/cid" xmlns:w16="http://schemas.microsoft.com/office/word/2018/wordml" xmlns:w16sdtdh="http://schemas.microsoft.com/office/word/2020/wordml/sdtdatahash" xmlns:w16se="http://schemas.microsoft.com/office/word/2015/wordml/symex" xmlns:wpg="http://schemas.microsoft.com/office/word/2010/wordprocessingGroup" xmlns:wpi="http://schemas.microsoft.com/office/word/2010/wordprocessingInk" xmlns:wne="http://schemas.microsoft.com/office/word/2006/wordml" xmlns:wps="http://schemas.microsoft.com/office/word/2010/wordprocessingShape" mc:Ignorable="w14 w15 w16se w16cid w16 w16cex w16sdtdh wp14">
+<w:endnotes xmlns:wpc="http://schemas.microsoft.com/office/word/2010/wordprocessingCanvas" xmlns:cx="http://schemas.microsoft.com/office/drawing/2014/chartex" xmlns:cx1="http://schemas.microsoft.com/office/drawing/2015/9/8/chartex" xmlns:cx2="http://schemas.microsoft.com/office/drawing/2015/10/21/chartex" xmlns:cx3="http://schemas.microsoft.com/office/drawing/2016/5/9/chartex" xmlns:cx4="http://schemas.microsoft.com/office/drawing/2016/5/10/chartex" xmlns:cx5="http://schemas.microsoft.com/office/drawing/2016/5/11/chartex" xmlns:cx6="http://schemas.microsoft.com/office/drawing/2016/5/12/chartex" xmlns:cx7="http://schemas.microsoft.com/office/drawing/2016/5/13/chartex" xmlns:cx8="http://schemas.microsoft.com/office/drawing/2016/5/14/chartex" xmlns:mc="http://schemas.openxmlformats.org/markup-compatibility/2006" xmlns:aink="http://schemas.microsoft.com/office/drawing/2016/ink" xmlns:am3d="http://schemas.microsoft.com/office/drawing/2017/model3d" xmlns:o="urn:schemas-microsoft-com:office:office" xmlns:oel="http://schemas.microsoft.com/office/2019/extlst" xmlns:r="http://schemas.openxmlformats.org/officeDocument/2006/relationships" xmlns:m="http://schemas.openxmlformats.org/officeDocument/2006/math" xmlns:v="urn:schemas-microsoft-com:vml" xmlns:wp14="http://schemas.microsoft.com/office/word/2010/wordprocessingDrawing" xmlns:wp="http://schemas.openxmlformats.org/drawingml/2006/wordprocessingDrawing" xmlns:w10="urn:schemas-microsoft-com:office:word" xmlns:w="http://schemas.openxmlformats.org/wordprocessingml/2006/main" xmlns:w14="http://schemas.microsoft.com/office/word/2010/wordml" xmlns:w15="http://schemas.microsoft.com/office/word/2012/wordml" xmlns:w16cex="http://schemas.microsoft.com/office/word/2018/wordml/cex" xmlns:w16cid="http://schemas.microsoft.com/office/word/2016/wordml/cid" xmlns:w16="http://schemas.microsoft.com/office/word/2018/wordml" xmlns:w16du="http://schemas.microsoft.com/office/word/2023/wordml/word16du" xmlns:w16sdtdh="http://schemas.microsoft.com/office/word/2020/wordml/sdtdatahash" xmlns:w16se="http://schemas.microsoft.com/office/word/2015/wordml/symex" xmlns:wpg="http://schemas.microsoft.com/office/word/2010/wordprocessingGroup" xmlns:wpi="http://schemas.microsoft.com/office/word/2010/wordprocessingInk" xmlns:wne="http://schemas.microsoft.com/office/word/2006/wordml" xmlns:wps="http://schemas.microsoft.com/office/word/2010/wordprocessingShape" mc:Ignorable="w14 w15 w16se w16cid w16 w16cex w16sdtdh wp14">
   <w:endnote w:type="separator" w:id="-1">
     <w:p>
       <w:pPr>
@@ -4006,7 +4027,7 @@
 </file>
 
 <file path=word/footer1.xml><?xml version="1.0" encoding="utf-8"?>
-<w:ftr xmlns:wpc="http://schemas.microsoft.com/office/word/2010/wordprocessingCanvas" xmlns:cx="http://schemas.microsoft.com/office/drawing/2014/chartex" xmlns:cx1="http://schemas.microsoft.com/office/drawing/2015/9/8/chartex" xmlns:cx2="http://schemas.microsoft.com/office/drawing/2015/10/21/chartex" xmlns:cx3="http://schemas.microsoft.com/office/drawing/2016/5/9/chartex" xmlns:cx4="http://schemas.microsoft.com/office/drawing/2016/5/10/chartex" xmlns:cx5="http://schemas.microsoft.com/office/drawing/2016/5/11/chartex" xmlns:cx6="http://schemas.microsoft.com/office/drawing/2016/5/12/chartex" xmlns:cx7="http://schemas.microsoft.com/office/drawing/2016/5/13/chartex" xmlns:cx8="http://schemas.microsoft.com/office/drawing/2016/5/14/chartex" xmlns:mc="http://schemas.openxmlformats.org/markup-compatibility/2006" xmlns:aink="http://schemas.microsoft.com/office/drawing/2016/ink" xmlns:am3d="http://schemas.microsoft.com/office/drawing/2017/model3d" xmlns:o="urn:schemas-microsoft-com:office:office" xmlns:oel="http://schemas.microsoft.com/office/2019/extlst" xmlns:r="http://schemas.openxmlformats.org/officeDocument/2006/relationships" xmlns:m="http://schemas.openxmlformats.org/officeDocument/2006/math" xmlns:v="urn:schemas-microsoft-com:vml" xmlns:wp14="http://schemas.microsoft.com/office/word/2010/wordprocessingDrawing" xmlns:wp="http://schemas.openxmlformats.org/drawingml/2006/wordprocessingDrawing" xmlns:w10="urn:schemas-microsoft-com:office:word" xmlns:w="http://schemas.openxmlformats.org/wordprocessingml/2006/main" xmlns:w14="http://schemas.microsoft.com/office/word/2010/wordml" xmlns:w15="http://schemas.microsoft.com/office/word/2012/wordml" xmlns:w16cex="http://schemas.microsoft.com/office/word/2018/wordml/cex" xmlns:w16cid="http://schemas.microsoft.com/office/word/2016/wordml/cid" xmlns:w16="http://schemas.microsoft.com/office/word/2018/wordml" xmlns:w16sdtdh="http://schemas.microsoft.com/office/word/2020/wordml/sdtdatahash" xmlns:w16se="http://schemas.microsoft.com/office/word/2015/wordml/symex" xmlns:wpg="http://schemas.microsoft.com/office/word/2010/wordprocessingGroup" xmlns:wpi="http://schemas.microsoft.com/office/word/2010/wordprocessingInk" xmlns:wne="http://schemas.microsoft.com/office/word/2006/wordml" xmlns:wps="http://schemas.microsoft.com/office/word/2010/wordprocessingShape" mc:Ignorable="w14 w15 w16se w16cid w16 w16cex w16sdtdh wp14">
+<w:ftr xmlns:wpc="http://schemas.microsoft.com/office/word/2010/wordprocessingCanvas" xmlns:cx="http://schemas.microsoft.com/office/drawing/2014/chartex" xmlns:cx1="http://schemas.microsoft.com/office/drawing/2015/9/8/chartex" xmlns:cx2="http://schemas.microsoft.com/office/drawing/2015/10/21/chartex" xmlns:cx3="http://schemas.microsoft.com/office/drawing/2016/5/9/chartex" xmlns:cx4="http://schemas.microsoft.com/office/drawing/2016/5/10/chartex" xmlns:cx5="http://schemas.microsoft.com/office/drawing/2016/5/11/chartex" xmlns:cx6="http://schemas.microsoft.com/office/drawing/2016/5/12/chartex" xmlns:cx7="http://schemas.microsoft.com/office/drawing/2016/5/13/chartex" xmlns:cx8="http://schemas.microsoft.com/office/drawing/2016/5/14/chartex" xmlns:mc="http://schemas.openxmlformats.org/markup-compatibility/2006" xmlns:aink="http://schemas.microsoft.com/office/drawing/2016/ink" xmlns:am3d="http://schemas.microsoft.com/office/drawing/2017/model3d" xmlns:o="urn:schemas-microsoft-com:office:office" xmlns:oel="http://schemas.microsoft.com/office/2019/extlst" xmlns:r="http://schemas.openxmlformats.org/officeDocument/2006/relationships" xmlns:m="http://schemas.openxmlformats.org/officeDocument/2006/math" xmlns:v="urn:schemas-microsoft-com:vml" xmlns:wp14="http://schemas.microsoft.com/office/word/2010/wordprocessingDrawing" xmlns:wp="http://schemas.openxmlformats.org/drawingml/2006/wordprocessingDrawing" xmlns:w10="urn:schemas-microsoft-com:office:word" xmlns:w="http://schemas.openxmlformats.org/wordprocessingml/2006/main" xmlns:w14="http://schemas.microsoft.com/office/word/2010/wordml" xmlns:w15="http://schemas.microsoft.com/office/word/2012/wordml" xmlns:w16cex="http://schemas.microsoft.com/office/word/2018/wordml/cex" xmlns:w16cid="http://schemas.microsoft.com/office/word/2016/wordml/cid" xmlns:w16="http://schemas.microsoft.com/office/word/2018/wordml" xmlns:w16du="http://schemas.microsoft.com/office/word/2023/wordml/word16du" xmlns:w16sdtdh="http://schemas.microsoft.com/office/word/2020/wordml/sdtdatahash" xmlns:w16se="http://schemas.microsoft.com/office/word/2015/wordml/symex" xmlns:wpg="http://schemas.microsoft.com/office/word/2010/wordprocessingGroup" xmlns:wpi="http://schemas.microsoft.com/office/word/2010/wordprocessingInk" xmlns:wne="http://schemas.microsoft.com/office/word/2006/wordml" xmlns:wps="http://schemas.microsoft.com/office/word/2010/wordprocessingShape" mc:Ignorable="w14 w15 w16se w16cid w16 w16cex w16sdtdh wp14">
   <w:sdt>
     <w:sdtPr>
       <w:id w:val="646478722"/>
@@ -4015,6 +4036,7 @@
         <w:docPartUnique/>
       </w:docPartObj>
     </w:sdtPr>
+    <w:sdtEndPr/>
     <w:sdtContent>
       <w:p>
         <w:pPr>
@@ -4258,7 +4280,7 @@
 </file>
 
 <file path=word/footnotes.xml><?xml version="1.0" encoding="utf-8"?>
-<w:footnotes xmlns:wpc="http://schemas.microsoft.com/office/word/2010/wordprocessingCanvas" xmlns:cx="http://schemas.microsoft.com/office/drawing/2014/chartex" xmlns:cx1="http://schemas.microsoft.com/office/drawing/2015/9/8/chartex" xmlns:cx2="http://schemas.microsoft.com/office/drawing/2015/10/21/chartex" xmlns:cx3="http://schemas.microsoft.com/office/drawing/2016/5/9/chartex" xmlns:cx4="http://schemas.microsoft.com/office/drawing/2016/5/10/chartex" xmlns:cx5="http://schemas.microsoft.com/office/drawing/2016/5/11/chartex" xmlns:cx6="http://schemas.microsoft.com/office/drawing/2016/5/12/chartex" xmlns:cx7="http://schemas.microsoft.com/office/drawing/2016/5/13/chartex" xmlns:cx8="http://schemas.microsoft.com/office/drawing/2016/5/14/chartex" xmlns:mc="http://schemas.openxmlformats.org/markup-compatibility/2006" xmlns:aink="http://schemas.microsoft.com/office/drawing/2016/ink" xmlns:am3d="http://schemas.microsoft.com/office/drawing/2017/model3d" xmlns:o="urn:schemas-microsoft-com:office:office" xmlns:oel="http://schemas.microsoft.com/office/2019/extlst" xmlns:r="http://schemas.openxmlformats.org/officeDocument/2006/relationships" xmlns:m="http://schemas.openxmlformats.org/officeDocument/2006/math" xmlns:v="urn:schemas-microsoft-com:vml" xmlns:wp14="http://schemas.microsoft.com/office/word/2010/wordprocessingDrawing" xmlns:wp="http://schemas.openxmlformats.org/drawingml/2006/wordprocessingDrawing" xmlns:w10="urn:schemas-microsoft-com:office:word" xmlns:w="http://schemas.openxmlformats.org/wordprocessingml/2006/main" xmlns:w14="http://schemas.microsoft.com/office/word/2010/wordml" xmlns:w15="http://schemas.microsoft.com/office/word/2012/wordml" xmlns:w16cex="http://schemas.microsoft.com/office/word/2018/wordml/cex" xmlns:w16cid="http://schemas.microsoft.com/office/word/2016/wordml/cid" xmlns:w16="http://schemas.microsoft.com/office/word/2018/wordml" xmlns:w16sdtdh="http://schemas.microsoft.com/office/word/2020/wordml/sdtdatahash" xmlns:w16se="http://schemas.microsoft.com/office/word/2015/wordml/symex" xmlns:wpg="http://schemas.microsoft.com/office/word/2010/wordprocessingGroup" xmlns:wpi="http://schemas.microsoft.com/office/word/2010/wordprocessingInk" xmlns:wne="http://schemas.microsoft.com/office/word/2006/wordml" xmlns:wps="http://schemas.microsoft.com/office/word/2010/wordprocessingShape" mc:Ignorable="w14 w15 w16se w16cid w16 w16cex w16sdtdh wp14">
+<w:footnotes xmlns:wpc="http://schemas.microsoft.com/office/word/2010/wordprocessingCanvas" xmlns:cx="http://schemas.microsoft.com/office/drawing/2014/chartex" xmlns:cx1="http://schemas.microsoft.com/office/drawing/2015/9/8/chartex" xmlns:cx2="http://schemas.microsoft.com/office/drawing/2015/10/21/chartex" xmlns:cx3="http://schemas.microsoft.com/office/drawing/2016/5/9/chartex" xmlns:cx4="http://schemas.microsoft.com/office/drawing/2016/5/10/chartex" xmlns:cx5="http://schemas.microsoft.com/office/drawing/2016/5/11/chartex" xmlns:cx6="http://schemas.microsoft.com/office/drawing/2016/5/12/chartex" xmlns:cx7="http://schemas.microsoft.com/office/drawing/2016/5/13/chartex" xmlns:cx8="http://schemas.microsoft.com/office/drawing/2016/5/14/chartex" xmlns:mc="http://schemas.openxmlformats.org/markup-compatibility/2006" xmlns:aink="http://schemas.microsoft.com/office/drawing/2016/ink" xmlns:am3d="http://schemas.microsoft.com/office/drawing/2017/model3d" xmlns:o="urn:schemas-microsoft-com:office:office" xmlns:oel="http://schemas.microsoft.com/office/2019/extlst" xmlns:r="http://schemas.openxmlformats.org/officeDocument/2006/relationships" xmlns:m="http://schemas.openxmlformats.org/officeDocument/2006/math" xmlns:v="urn:schemas-microsoft-com:vml" xmlns:wp14="http://schemas.microsoft.com/office/word/2010/wordprocessingDrawing" xmlns:wp="http://schemas.openxmlformats.org/drawingml/2006/wordprocessingDrawing" xmlns:w10="urn:schemas-microsoft-com:office:word" xmlns:w="http://schemas.openxmlformats.org/wordprocessingml/2006/main" xmlns:w14="http://schemas.microsoft.com/office/word/2010/wordml" xmlns:w15="http://schemas.microsoft.com/office/word/2012/wordml" xmlns:w16cex="http://schemas.microsoft.com/office/word/2018/wordml/cex" xmlns:w16cid="http://schemas.microsoft.com/office/word/2016/wordml/cid" xmlns:w16="http://schemas.microsoft.com/office/word/2018/wordml" xmlns:w16du="http://schemas.microsoft.com/office/word/2023/wordml/word16du" xmlns:w16sdtdh="http://schemas.microsoft.com/office/word/2020/wordml/sdtdatahash" xmlns:w16se="http://schemas.microsoft.com/office/word/2015/wordml/symex" xmlns:wpg="http://schemas.microsoft.com/office/word/2010/wordprocessingGroup" xmlns:wpi="http://schemas.microsoft.com/office/word/2010/wordprocessingInk" xmlns:wne="http://schemas.microsoft.com/office/word/2006/wordml" xmlns:wps="http://schemas.microsoft.com/office/word/2010/wordprocessingShape" mc:Ignorable="w14 w15 w16se w16cid w16 w16cex w16sdtdh wp14">
   <w:footnote w:type="separator" w:id="-1">
     <w:p>
       <w:pPr>
@@ -4283,7 +4305,7 @@
 </file>
 
 <file path=word/numbering.xml><?xml version="1.0" encoding="utf-8"?>
-<w:numbering xmlns:wpc="http://schemas.microsoft.com/office/word/2010/wordprocessingCanvas" xmlns:cx="http://schemas.microsoft.com/office/drawing/2014/chartex" xmlns:cx1="http://schemas.microsoft.com/office/drawing/2015/9/8/chartex" xmlns:cx2="http://schemas.microsoft.com/office/drawing/2015/10/21/chartex" xmlns:cx3="http://schemas.microsoft.com/office/drawing/2016/5/9/chartex" xmlns:cx4="http://schemas.microsoft.com/office/drawing/2016/5/10/chartex" xmlns:cx5="http://schemas.microsoft.com/office/drawing/2016/5/11/chartex" xmlns:cx6="http://schemas.microsoft.com/office/drawing/2016/5/12/chartex" xmlns:cx7="http://schemas.microsoft.com/office/drawing/2016/5/13/chartex" xmlns:cx8="http://schemas.microsoft.com/office/drawing/2016/5/14/chartex" xmlns:mc="http://schemas.openxmlformats.org/markup-compatibility/2006" xmlns:aink="http://schemas.microsoft.com/office/drawing/2016/ink" xmlns:am3d="http://schemas.microsoft.com/office/drawing/2017/model3d" xmlns:o="urn:schemas-microsoft-com:office:office" xmlns:oel="http://schemas.microsoft.com/office/2019/extlst" xmlns:r="http://schemas.openxmlformats.org/officeDocument/2006/relationships" xmlns:m="http://schemas.openxmlformats.org/officeDocument/2006/math" xmlns:v="urn:schemas-microsoft-com:vml" xmlns:wp14="http://schemas.microsoft.com/office/word/2010/wordprocessingDrawing" xmlns:wp="http://schemas.openxmlformats.org/drawingml/2006/wordprocessingDrawing" xmlns:w10="urn:schemas-microsoft-com:office:word" xmlns:w="http://schemas.openxmlformats.org/wordprocessingml/2006/main" xmlns:w14="http://schemas.microsoft.com/office/word/2010/wordml" xmlns:w15="http://schemas.microsoft.com/office/word/2012/wordml" xmlns:w16cex="http://schemas.microsoft.com/office/word/2018/wordml/cex" xmlns:w16cid="http://schemas.microsoft.com/office/word/2016/wordml/cid" xmlns:w16="http://schemas.microsoft.com/office/word/2018/wordml" xmlns:w16sdtdh="http://schemas.microsoft.com/office/word/2020/wordml/sdtdatahash" xmlns:w16se="http://schemas.microsoft.com/office/word/2015/wordml/symex" xmlns:wpg="http://schemas.microsoft.com/office/word/2010/wordprocessingGroup" xmlns:wpi="http://schemas.microsoft.com/office/word/2010/wordprocessingInk" xmlns:wne="http://schemas.microsoft.com/office/word/2006/wordml" xmlns:wps="http://schemas.microsoft.com/office/word/2010/wordprocessingShape" mc:Ignorable="w14 w15 w16se w16cid w16 w16cex w16sdtdh wp14">
+<w:numbering xmlns:wpc="http://schemas.microsoft.com/office/word/2010/wordprocessingCanvas" xmlns:cx="http://schemas.microsoft.com/office/drawing/2014/chartex" xmlns:cx1="http://schemas.microsoft.com/office/drawing/2015/9/8/chartex" xmlns:cx2="http://schemas.microsoft.com/office/drawing/2015/10/21/chartex" xmlns:cx3="http://schemas.microsoft.com/office/drawing/2016/5/9/chartex" xmlns:cx4="http://schemas.microsoft.com/office/drawing/2016/5/10/chartex" xmlns:cx5="http://schemas.microsoft.com/office/drawing/2016/5/11/chartex" xmlns:cx6="http://schemas.microsoft.com/office/drawing/2016/5/12/chartex" xmlns:cx7="http://schemas.microsoft.com/office/drawing/2016/5/13/chartex" xmlns:cx8="http://schemas.microsoft.com/office/drawing/2016/5/14/chartex" xmlns:mc="http://schemas.openxmlformats.org/markup-compatibility/2006" xmlns:aink="http://schemas.microsoft.com/office/drawing/2016/ink" xmlns:am3d="http://schemas.microsoft.com/office/drawing/2017/model3d" xmlns:o="urn:schemas-microsoft-com:office:office" xmlns:oel="http://schemas.microsoft.com/office/2019/extlst" xmlns:r="http://schemas.openxmlformats.org/officeDocument/2006/relationships" xmlns:m="http://schemas.openxmlformats.org/officeDocument/2006/math" xmlns:v="urn:schemas-microsoft-com:vml" xmlns:wp14="http://schemas.microsoft.com/office/word/2010/wordprocessingDrawing" xmlns:wp="http://schemas.openxmlformats.org/drawingml/2006/wordprocessingDrawing" xmlns:w10="urn:schemas-microsoft-com:office:word" xmlns:w="http://schemas.openxmlformats.org/wordprocessingml/2006/main" xmlns:w14="http://schemas.microsoft.com/office/word/2010/wordml" xmlns:w15="http://schemas.microsoft.com/office/word/2012/wordml" xmlns:w16cex="http://schemas.microsoft.com/office/word/2018/wordml/cex" xmlns:w16cid="http://schemas.microsoft.com/office/word/2016/wordml/cid" xmlns:w16="http://schemas.microsoft.com/office/word/2018/wordml" xmlns:w16du="http://schemas.microsoft.com/office/word/2023/wordml/word16du" xmlns:w16sdtdh="http://schemas.microsoft.com/office/word/2020/wordml/sdtdatahash" xmlns:w16se="http://schemas.microsoft.com/office/word/2015/wordml/symex" xmlns:wpg="http://schemas.microsoft.com/office/word/2010/wordprocessingGroup" xmlns:wpi="http://schemas.microsoft.com/office/word/2010/wordprocessingInk" xmlns:wne="http://schemas.microsoft.com/office/word/2006/wordml" xmlns:wps="http://schemas.microsoft.com/office/word/2010/wordprocessingShape" mc:Ignorable="w14 w15 w16se w16cid w16 w16cex w16sdtdh wp14">
   <w:abstractNum w:abstractNumId="0" w15:restartNumberingAfterBreak="0">
     <w:nsid w:val="007D6F8E"/>
     <w:multiLevelType w:val="hybridMultilevel"/>

</xml_diff>

<commit_message>
Fixed defect #25. Grammar in the file: SSU_AdministrationOfTheSystem.docx
</commit_message>
<xml_diff>
--- a/documentation/__to_submit/development/SSU/SSU_ContactingSupport.docx
+++ b/documentation/__to_submit/development/SSU/SSU_ContactingSupport.docx
@@ -266,6 +266,7 @@
                                 </w14:textOutline>
                               </w:rPr>
                             </w:pPr>
+                            <w:proofErr w:type="spellStart"/>
                             <w:r>
                               <w:rPr>
                                 <w:color w:val="BF8F00" w:themeColor="accent4" w:themeShade="BF"/>
@@ -284,6 +285,7 @@
                               </w:rPr>
                               <w:t>GoldenView</w:t>
                             </w:r>
+                            <w:proofErr w:type="spellEnd"/>
                           </w:p>
                           <w:p>
                             <w:pPr>
@@ -2511,8 +2513,13 @@
               </w:rPr>
             </w:pPr>
             <w:r>
-              <w:t>Andrej Dujović</w:t>
+              <w:t xml:space="preserve">Andrej </w:t>
             </w:r>
+            <w:proofErr w:type="spellStart"/>
+            <w:r>
+              <w:t>Dujović</w:t>
+            </w:r>
+            <w:proofErr w:type="spellEnd"/>
           </w:p>
         </w:tc>
       </w:tr>
@@ -2529,6 +2536,9 @@
             <w:pPr>
               <w:jc w:val="center"/>
             </w:pPr>
+            <w:r>
+              <w:t>2.0</w:t>
+            </w:r>
           </w:p>
         </w:tc>
         <w:tc>
@@ -2540,6 +2550,9 @@
               <w:jc w:val="center"/>
               <w:cnfStyle w:val="000000000000" w:firstRow="0" w:lastRow="0" w:firstColumn="0" w:lastColumn="0" w:oddVBand="0" w:evenVBand="0" w:oddHBand="0" w:evenHBand="0" w:firstRowFirstColumn="0" w:firstRowLastColumn="0" w:lastRowFirstColumn="0" w:lastRowLastColumn="0"/>
             </w:pPr>
+            <w:r>
+              <w:t>8.4.2023.</w:t>
+            </w:r>
           </w:p>
         </w:tc>
         <w:tc>
@@ -2551,6 +2564,17 @@
               <w:jc w:val="center"/>
               <w:cnfStyle w:val="000000000000" w:firstRow="0" w:lastRow="0" w:firstColumn="0" w:lastColumn="0" w:oddVBand="0" w:evenVBand="0" w:oddHBand="0" w:evenHBand="0" w:firstRowFirstColumn="0" w:firstRowLastColumn="0" w:lastRowFirstColumn="0" w:lastRowLastColumn="0"/>
             </w:pPr>
+            <w:r>
+              <w:t xml:space="preserve">Fixed defects stated in the formal review done by team </w:t>
+            </w:r>
+            <w:proofErr w:type="spellStart"/>
+            <w:r>
+              <w:t>Psiledžije</w:t>
+            </w:r>
+            <w:proofErr w:type="spellEnd"/>
+            <w:r>
+              <w:t>.</w:t>
+            </w:r>
           </w:p>
         </w:tc>
         <w:tc>
@@ -2562,6 +2586,37 @@
               <w:jc w:val="center"/>
               <w:cnfStyle w:val="000000000000" w:firstRow="0" w:lastRow="0" w:firstColumn="0" w:lastColumn="0" w:oddVBand="0" w:evenVBand="0" w:oddHBand="0" w:evenHBand="0" w:firstRowFirstColumn="0" w:firstRowLastColumn="0" w:lastRowFirstColumn="0" w:lastRowLastColumn="0"/>
             </w:pPr>
+            <w:r>
+              <w:t xml:space="preserve">Andrej </w:t>
+            </w:r>
+            <w:proofErr w:type="spellStart"/>
+            <w:r>
+              <w:t>Dujović</w:t>
+            </w:r>
+            <w:proofErr w:type="spellEnd"/>
+            <w:r>
+              <w:t>,</w:t>
+            </w:r>
+          </w:p>
+          <w:p>
+            <w:pPr>
+              <w:jc w:val="center"/>
+              <w:cnfStyle w:val="000000000000" w:firstRow="0" w:lastRow="0" w:firstColumn="0" w:lastColumn="0" w:oddVBand="0" w:evenVBand="0" w:oddHBand="0" w:evenHBand="0" w:firstRowFirstColumn="0" w:firstRowLastColumn="0" w:lastRowFirstColumn="0" w:lastRowLastColumn="0"/>
+            </w:pPr>
+            <w:r>
+              <w:t xml:space="preserve">Aleksandar </w:t>
+            </w:r>
+            <w:proofErr w:type="spellStart"/>
+            <w:r>
+              <w:t>Radenkovi</w:t>
+            </w:r>
+            <w:proofErr w:type="spellEnd"/>
+            <w:r>
+              <w:rPr>
+                <w:lang w:val="sr-Latn-RS"/>
+              </w:rPr>
+              <w:t>ć</w:t>
+            </w:r>
           </w:p>
         </w:tc>
       </w:tr>
@@ -3147,8 +3202,17 @@
           <w:sz w:val="28"/>
           <w:szCs w:val="28"/>
         </w:rPr>
-        <w:t>Guidelines for writing functional scenario specifications</w:t>
-      </w:r>
+        <w:t xml:space="preserve">Guidelines for writing functional scenario </w:t>
+      </w:r>
+      <w:proofErr w:type="gramStart"/>
+      <w:r>
+        <w:rPr>
+          <w:sz w:val="28"/>
+          <w:szCs w:val="28"/>
+        </w:rPr>
+        <w:t>specifications</w:t>
+      </w:r>
+      <w:proofErr w:type="gramEnd"/>
     </w:p>
     <w:p>
       <w:pPr>
@@ -3383,9 +3447,18 @@
           <w:color w:val="BF8F00" w:themeColor="accent4" w:themeShade="BF"/>
           <w:u w:val="single"/>
         </w:rPr>
-        <w:t>User successfully fills out the contact form and sends it</w:t>
+        <w:t xml:space="preserve">User successfully fills out the contact form and sends </w:t>
+      </w:r>
+      <w:proofErr w:type="gramStart"/>
+      <w:r>
+        <w:rPr>
+          <w:color w:val="BF8F00" w:themeColor="accent4" w:themeShade="BF"/>
+          <w:u w:val="single"/>
+        </w:rPr>
+        <w:t>it</w:t>
       </w:r>
       <w:bookmarkEnd w:id="9"/>
+      <w:proofErr w:type="gramEnd"/>
     </w:p>
     <w:p>
       <w:pPr>
@@ -3741,9 +3814,19 @@
           <w:iCs/>
           <w:color w:val="BF8F00" w:themeColor="accent4" w:themeShade="BF"/>
         </w:rPr>
-        <w:t xml:space="preserve"> the message</w:t>
+        <w:t xml:space="preserve"> the </w:t>
+      </w:r>
+      <w:proofErr w:type="gramStart"/>
+      <w:r>
+        <w:rPr>
+          <w:i/>
+          <w:iCs/>
+          <w:color w:val="BF8F00" w:themeColor="accent4" w:themeShade="BF"/>
+        </w:rPr>
+        <w:t>message</w:t>
       </w:r>
       <w:bookmarkEnd w:id="11"/>
+      <w:proofErr w:type="gramEnd"/>
     </w:p>
     <w:p>
       <w:pPr>
@@ -3952,7 +4035,23 @@
           <w:sz w:val="28"/>
           <w:szCs w:val="28"/>
         </w:rPr>
-        <w:t>Message is sent to administrators and it is being saved in the database.</w:t>
+        <w:t xml:space="preserve">Message is sent to </w:t>
+      </w:r>
+      <w:proofErr w:type="gramStart"/>
+      <w:r>
+        <w:rPr>
+          <w:sz w:val="28"/>
+          <w:szCs w:val="28"/>
+        </w:rPr>
+        <w:t>administrators</w:t>
+      </w:r>
+      <w:proofErr w:type="gramEnd"/>
+      <w:r>
+        <w:rPr>
+          <w:sz w:val="28"/>
+          <w:szCs w:val="28"/>
+        </w:rPr>
+        <w:t xml:space="preserve"> and it is being saved in the database.</w:t>
       </w:r>
     </w:p>
     <w:p>

</xml_diff>